<commit_message>
Styled documents on my data modeling process.
</commit_message>
<xml_diff>
--- a/Project 1/Plans/Business Object (Entity) Definitions.docx
+++ b/Project 1/Plans/Business Object (Entity) Definitions.docx
@@ -5,13 +5,13 @@
     <w:tbl>
       <w:tblPr>
         <w:tblStyle w:val="GridTable4-Accent3"/>
-        <w:tblpPr w:leftFromText="180" w:rightFromText="180" w:vertAnchor="page" w:horzAnchor="margin" w:tblpY="3337"/>
-        <w:tblW w:w="9822" w:type="dxa"/>
+        <w:tblpPr w:leftFromText="180" w:rightFromText="180" w:vertAnchor="page" w:horzAnchor="margin" w:tblpY="3025"/>
+        <w:tblW w:w="9355" w:type="dxa"/>
         <w:tblLook w:val="04A0" w:firstRow="1" w:lastRow="0" w:firstColumn="1" w:lastColumn="0" w:noHBand="0" w:noVBand="1"/>
       </w:tblPr>
       <w:tblGrid>
         <w:gridCol w:w="5147"/>
-        <w:gridCol w:w="4675"/>
+        <w:gridCol w:w="4208"/>
       </w:tblGrid>
       <w:tr>
         <w:trPr>
@@ -25,61 +25,47 @@
           <w:p>
             <w:pPr>
               <w:spacing w:line="276" w:lineRule="auto"/>
+              <w:jc w:val="center"/>
               <w:rPr>
                 <w:rFonts w:ascii="Tw Cen MT" w:hAnsi="Tw Cen MT" w:cstheme="minorHAnsi"/>
                 <w:b w:val="0"/>
                 <w:bCs w:val="0"/>
-                <w:sz w:val="28"/>
-                <w:szCs w:val="28"/>
-              </w:rPr>
-            </w:pPr>
-            <w:r>
-              <w:rPr>
-                <w:rFonts w:ascii="Tw Cen MT" w:hAnsi="Tw Cen MT" w:cstheme="minorHAnsi"/>
-                <w:sz w:val="28"/>
-                <w:szCs w:val="28"/>
-              </w:rPr>
-              <w:t>Business Object (</w:t>
-            </w:r>
-            <w:r>
-              <w:rPr>
-                <w:rFonts w:ascii="Tw Cen MT" w:hAnsi="Tw Cen MT" w:cstheme="minorHAnsi"/>
-                <w:sz w:val="28"/>
-                <w:szCs w:val="28"/>
-              </w:rPr>
-              <w:t>Entity</w:t>
-            </w:r>
-            <w:r>
-              <w:rPr>
-                <w:rFonts w:ascii="Tw Cen MT" w:hAnsi="Tw Cen MT" w:cstheme="minorHAnsi"/>
-                <w:sz w:val="28"/>
-                <w:szCs w:val="28"/>
-              </w:rPr>
-              <w:t>)</w:t>
-            </w:r>
-          </w:p>
-        </w:tc>
-        <w:tc>
-          <w:tcPr>
-            <w:tcW w:w="4675" w:type="dxa"/>
-          </w:tcPr>
-          <w:p>
-            <w:pPr>
-              <w:spacing w:line="276" w:lineRule="auto"/>
+                <w:sz w:val="24"/>
+                <w:szCs w:val="24"/>
+              </w:rPr>
+            </w:pPr>
+            <w:r>
+              <w:rPr>
+                <w:rFonts w:ascii="Tw Cen MT" w:hAnsi="Tw Cen MT" w:cstheme="minorHAnsi"/>
+                <w:sz w:val="24"/>
+                <w:szCs w:val="24"/>
+              </w:rPr>
+              <w:t>Business Object (Entity)</w:t>
+            </w:r>
+          </w:p>
+        </w:tc>
+        <w:tc>
+          <w:tcPr>
+            <w:tcW w:w="4208" w:type="dxa"/>
+          </w:tcPr>
+          <w:p>
+            <w:pPr>
+              <w:spacing w:line="276" w:lineRule="auto"/>
+              <w:jc w:val="center"/>
               <w:cnfStyle w:val="100000000000" w:firstRow="1" w:lastRow="0" w:firstColumn="0" w:lastColumn="0" w:oddVBand="0" w:evenVBand="0" w:oddHBand="0" w:evenHBand="0" w:firstRowFirstColumn="0" w:firstRowLastColumn="0" w:lastRowFirstColumn="0" w:lastRowLastColumn="0"/>
               <w:rPr>
                 <w:rFonts w:ascii="Tw Cen MT" w:hAnsi="Tw Cen MT" w:cstheme="minorHAnsi"/>
                 <w:b w:val="0"/>
                 <w:bCs w:val="0"/>
-                <w:sz w:val="28"/>
-                <w:szCs w:val="28"/>
-              </w:rPr>
-            </w:pPr>
-            <w:r>
-              <w:rPr>
-                <w:rFonts w:ascii="Tw Cen MT" w:hAnsi="Tw Cen MT" w:cstheme="minorHAnsi"/>
-                <w:sz w:val="28"/>
-                <w:szCs w:val="28"/>
+                <w:sz w:val="24"/>
+                <w:szCs w:val="24"/>
+              </w:rPr>
+            </w:pPr>
+            <w:r>
+              <w:rPr>
+                <w:rFonts w:ascii="Tw Cen MT" w:hAnsi="Tw Cen MT" w:cstheme="minorHAnsi"/>
+                <w:sz w:val="24"/>
+                <w:szCs w:val="24"/>
               </w:rPr>
               <w:t>Definition</w:t>
             </w:r>
@@ -100,15 +86,15 @@
               <w:spacing w:line="276" w:lineRule="auto"/>
               <w:rPr>
                 <w:rFonts w:ascii="Tw Cen MT" w:hAnsi="Tw Cen MT" w:cstheme="minorHAnsi"/>
-                <w:sz w:val="28"/>
-                <w:szCs w:val="28"/>
-              </w:rPr>
-            </w:pPr>
-            <w:r>
-              <w:rPr>
-                <w:rFonts w:ascii="Tw Cen MT" w:hAnsi="Tw Cen MT" w:cstheme="minorHAnsi"/>
-                <w:sz w:val="28"/>
-                <w:szCs w:val="28"/>
+                <w:sz w:val="24"/>
+                <w:szCs w:val="24"/>
+              </w:rPr>
+            </w:pPr>
+            <w:r>
+              <w:rPr>
+                <w:rFonts w:ascii="Tw Cen MT" w:hAnsi="Tw Cen MT" w:cstheme="minorHAnsi"/>
+                <w:sz w:val="24"/>
+                <w:szCs w:val="24"/>
               </w:rPr>
               <w:t>Address</w:t>
             </w:r>
@@ -116,7 +102,7 @@
         </w:tc>
         <w:tc>
           <w:tcPr>
-            <w:tcW w:w="4675" w:type="dxa"/>
+            <w:tcW w:w="4208" w:type="dxa"/>
           </w:tcPr>
           <w:p>
             <w:pPr>
@@ -134,7 +120,15 @@
                 <w:sz w:val="24"/>
                 <w:szCs w:val="24"/>
               </w:rPr>
-              <w:t>An Address is where a Person lives.</w:t>
+              <w:t>W</w:t>
+            </w:r>
+            <w:r>
+              <w:rPr>
+                <w:rFonts w:ascii="Tw Cen MT" w:hAnsi="Tw Cen MT" w:cstheme="minorHAnsi"/>
+                <w:sz w:val="24"/>
+                <w:szCs w:val="24"/>
+              </w:rPr>
+              <w:t>here a Person lives.</w:t>
             </w:r>
           </w:p>
         </w:tc>
@@ -150,15 +144,15 @@
               <w:spacing w:line="276" w:lineRule="auto"/>
               <w:rPr>
                 <w:rFonts w:ascii="Tw Cen MT" w:hAnsi="Tw Cen MT" w:cstheme="minorHAnsi"/>
-                <w:sz w:val="28"/>
-                <w:szCs w:val="28"/>
-              </w:rPr>
-            </w:pPr>
-            <w:r>
-              <w:rPr>
-                <w:rFonts w:ascii="Tw Cen MT" w:hAnsi="Tw Cen MT" w:cstheme="minorHAnsi"/>
-                <w:sz w:val="28"/>
-                <w:szCs w:val="28"/>
+                <w:sz w:val="24"/>
+                <w:szCs w:val="24"/>
+              </w:rPr>
+            </w:pPr>
+            <w:r>
+              <w:rPr>
+                <w:rFonts w:ascii="Tw Cen MT" w:hAnsi="Tw Cen MT" w:cstheme="minorHAnsi"/>
+                <w:sz w:val="24"/>
+                <w:szCs w:val="24"/>
               </w:rPr>
               <w:t>Bitcoin</w:t>
             </w:r>
@@ -166,7 +160,7 @@
         </w:tc>
         <w:tc>
           <w:tcPr>
-            <w:tcW w:w="4675" w:type="dxa"/>
+            <w:tcW w:w="4208" w:type="dxa"/>
           </w:tcPr>
           <w:p>
             <w:pPr>
@@ -184,23 +178,15 @@
                 <w:sz w:val="24"/>
                 <w:szCs w:val="24"/>
               </w:rPr>
-              <w:t xml:space="preserve">Bitcoin is a digital </w:t>
-            </w:r>
-            <w:r>
-              <w:rPr>
-                <w:rFonts w:ascii="Tw Cen MT" w:hAnsi="Tw Cen MT" w:cstheme="minorHAnsi"/>
-                <w:sz w:val="24"/>
-                <w:szCs w:val="24"/>
-              </w:rPr>
-              <w:t xml:space="preserve">(crypto) </w:t>
-            </w:r>
-            <w:r>
-              <w:rPr>
-                <w:rFonts w:ascii="Tw Cen MT" w:hAnsi="Tw Cen MT" w:cstheme="minorHAnsi"/>
-                <w:sz w:val="24"/>
-                <w:szCs w:val="24"/>
-              </w:rPr>
-              <w:t>currency.</w:t>
+              <w:t>A</w:t>
+            </w:r>
+            <w:r>
+              <w:rPr>
+                <w:rFonts w:ascii="Tw Cen MT" w:hAnsi="Tw Cen MT" w:cstheme="minorHAnsi"/>
+                <w:sz w:val="24"/>
+                <w:szCs w:val="24"/>
+              </w:rPr>
+              <w:t xml:space="preserve"> digital (crypto) currency.</w:t>
             </w:r>
           </w:p>
         </w:tc>
@@ -219,15 +205,15 @@
               <w:spacing w:line="276" w:lineRule="auto"/>
               <w:rPr>
                 <w:rFonts w:ascii="Tw Cen MT" w:hAnsi="Tw Cen MT" w:cstheme="minorHAnsi"/>
-                <w:sz w:val="28"/>
-                <w:szCs w:val="28"/>
-              </w:rPr>
-            </w:pPr>
-            <w:r>
-              <w:rPr>
-                <w:rFonts w:ascii="Tw Cen MT" w:hAnsi="Tw Cen MT" w:cstheme="minorHAnsi"/>
-                <w:sz w:val="28"/>
-                <w:szCs w:val="28"/>
+                <w:sz w:val="24"/>
+                <w:szCs w:val="24"/>
+              </w:rPr>
+            </w:pPr>
+            <w:r>
+              <w:rPr>
+                <w:rFonts w:ascii="Tw Cen MT" w:hAnsi="Tw Cen MT" w:cstheme="minorHAnsi"/>
+                <w:sz w:val="24"/>
+                <w:szCs w:val="24"/>
               </w:rPr>
               <w:t>Credit Card</w:t>
             </w:r>
@@ -235,7 +221,7 @@
         </w:tc>
         <w:tc>
           <w:tcPr>
-            <w:tcW w:w="4675" w:type="dxa"/>
+            <w:tcW w:w="4208" w:type="dxa"/>
           </w:tcPr>
           <w:p>
             <w:pPr>
@@ -253,7 +239,23 @@
                 <w:sz w:val="24"/>
                 <w:szCs w:val="24"/>
               </w:rPr>
-              <w:t>A Credit Card is an Electronic Payment Card billed on a bank account.</w:t>
+              <w:t>A</w:t>
+            </w:r>
+            <w:r>
+              <w:rPr>
+                <w:rFonts w:ascii="Tw Cen MT" w:hAnsi="Tw Cen MT" w:cstheme="minorHAnsi"/>
+                <w:sz w:val="24"/>
+                <w:szCs w:val="24"/>
+              </w:rPr>
+              <w:t>n</w:t>
+            </w:r>
+            <w:r>
+              <w:rPr>
+                <w:rFonts w:ascii="Tw Cen MT" w:hAnsi="Tw Cen MT" w:cstheme="minorHAnsi"/>
+                <w:sz w:val="24"/>
+                <w:szCs w:val="24"/>
+              </w:rPr>
+              <w:t xml:space="preserve"> Electronic Payment Card billed on a bank account.</w:t>
             </w:r>
           </w:p>
         </w:tc>
@@ -269,15 +271,15 @@
               <w:spacing w:line="276" w:lineRule="auto"/>
               <w:rPr>
                 <w:rFonts w:ascii="Tw Cen MT" w:hAnsi="Tw Cen MT" w:cstheme="minorHAnsi"/>
-                <w:sz w:val="28"/>
-                <w:szCs w:val="28"/>
-              </w:rPr>
-            </w:pPr>
-            <w:r>
-              <w:rPr>
-                <w:rFonts w:ascii="Tw Cen MT" w:hAnsi="Tw Cen MT" w:cstheme="minorHAnsi"/>
-                <w:sz w:val="28"/>
-                <w:szCs w:val="28"/>
+                <w:sz w:val="24"/>
+                <w:szCs w:val="24"/>
+              </w:rPr>
+            </w:pPr>
+            <w:r>
+              <w:rPr>
+                <w:rFonts w:ascii="Tw Cen MT" w:hAnsi="Tw Cen MT" w:cstheme="minorHAnsi"/>
+                <w:sz w:val="24"/>
+                <w:szCs w:val="24"/>
               </w:rPr>
               <w:t>Customer</w:t>
             </w:r>
@@ -285,7 +287,7 @@
         </w:tc>
         <w:tc>
           <w:tcPr>
-            <w:tcW w:w="4675" w:type="dxa"/>
+            <w:tcW w:w="4208" w:type="dxa"/>
           </w:tcPr>
           <w:p>
             <w:pPr>
@@ -303,34 +305,55 @@
                 <w:sz w:val="24"/>
                 <w:szCs w:val="24"/>
               </w:rPr>
-              <w:t>A Customer is a Person who subscribes to a Streaming Service.</w:t>
-            </w:r>
-          </w:p>
-          <w:p>
-            <w:pPr>
-              <w:spacing w:line="276" w:lineRule="auto"/>
-              <w:cnfStyle w:val="000000000000" w:firstRow="0" w:lastRow="0" w:firstColumn="0" w:lastColumn="0" w:oddVBand="0" w:evenVBand="0" w:oddHBand="0" w:evenHBand="0" w:firstRowFirstColumn="0" w:firstRowLastColumn="0" w:lastRowFirstColumn="0" w:lastRowLastColumn="0"/>
-              <w:rPr>
-                <w:rFonts w:ascii="Tw Cen MT" w:hAnsi="Tw Cen MT" w:cstheme="minorHAnsi"/>
-                <w:sz w:val="24"/>
-                <w:szCs w:val="24"/>
-              </w:rPr>
-            </w:pPr>
-            <w:r>
-              <w:rPr>
-                <w:rFonts w:ascii="Tw Cen MT" w:hAnsi="Tw Cen MT" w:cstheme="minorHAnsi"/>
-                <w:sz w:val="24"/>
-                <w:szCs w:val="24"/>
-              </w:rPr>
-              <w:t xml:space="preserve">* </w:t>
-            </w:r>
-            <w:r>
-              <w:rPr>
-                <w:rFonts w:ascii="Tw Cen MT" w:hAnsi="Tw Cen MT" w:cstheme="minorHAnsi"/>
-                <w:sz w:val="24"/>
-                <w:szCs w:val="24"/>
-              </w:rPr>
-              <w:t>(“subscribes…” relation in definition?)</w:t>
+              <w:t xml:space="preserve">A </w:t>
+            </w:r>
+            <w:r>
+              <w:rPr>
+                <w:rFonts w:ascii="Tw Cen MT" w:hAnsi="Tw Cen MT" w:cstheme="minorHAnsi"/>
+                <w:sz w:val="24"/>
+                <w:szCs w:val="24"/>
+              </w:rPr>
+              <w:t>Person who subscribes to a Streaming Service.</w:t>
+            </w:r>
+            <w:r>
+              <w:rPr>
+                <w:rFonts w:ascii="Tw Cen MT" w:hAnsi="Tw Cen MT" w:cstheme="minorHAnsi"/>
+                <w:sz w:val="24"/>
+                <w:szCs w:val="24"/>
+              </w:rPr>
+              <w:t xml:space="preserve"> </w:t>
+            </w:r>
+            <w:r>
+              <w:rPr>
+                <w:rFonts w:ascii="Tw Cen MT" w:hAnsi="Tw Cen MT" w:cstheme="minorHAnsi"/>
+                <w:sz w:val="24"/>
+                <w:szCs w:val="24"/>
+              </w:rPr>
+              <w:t>*</w:t>
+            </w:r>
+            <w:r>
+              <w:rPr>
+                <w:rFonts w:ascii="Tw Cen MT" w:hAnsi="Tw Cen MT" w:cstheme="minorHAnsi"/>
+                <w:sz w:val="24"/>
+                <w:szCs w:val="24"/>
+              </w:rPr>
+              <w:t>(</w:t>
+            </w:r>
+            <w:r>
+              <w:rPr>
+                <w:rFonts w:ascii="Tw Cen MT" w:hAnsi="Tw Cen MT" w:cstheme="minorHAnsi"/>
+                <w:sz w:val="24"/>
+                <w:szCs w:val="24"/>
+              </w:rPr>
+              <w:t>“subscribes…” relation in definition?</w:t>
+            </w:r>
+            <w:r>
+              <w:rPr>
+                <w:rFonts w:ascii="Tw Cen MT" w:hAnsi="Tw Cen MT" w:cstheme="minorHAnsi"/>
+                <w:sz w:val="24"/>
+                <w:szCs w:val="24"/>
+              </w:rPr>
+              <w:t>)</w:t>
             </w:r>
           </w:p>
         </w:tc>
@@ -349,15 +372,15 @@
               <w:spacing w:line="276" w:lineRule="auto"/>
               <w:rPr>
                 <w:rFonts w:ascii="Tw Cen MT" w:hAnsi="Tw Cen MT" w:cstheme="minorHAnsi"/>
-                <w:sz w:val="28"/>
-                <w:szCs w:val="28"/>
-              </w:rPr>
-            </w:pPr>
-            <w:r>
-              <w:rPr>
-                <w:rFonts w:ascii="Tw Cen MT" w:hAnsi="Tw Cen MT" w:cstheme="minorHAnsi"/>
-                <w:sz w:val="28"/>
-                <w:szCs w:val="28"/>
+                <w:sz w:val="24"/>
+                <w:szCs w:val="24"/>
+              </w:rPr>
+            </w:pPr>
+            <w:r>
+              <w:rPr>
+                <w:rFonts w:ascii="Tw Cen MT" w:hAnsi="Tw Cen MT" w:cstheme="minorHAnsi"/>
+                <w:sz w:val="24"/>
+                <w:szCs w:val="24"/>
               </w:rPr>
               <w:t>Customer Electronic Payment (intermediate)</w:t>
             </w:r>
@@ -365,7 +388,7 @@
         </w:tc>
         <w:tc>
           <w:tcPr>
-            <w:tcW w:w="4675" w:type="dxa"/>
+            <w:tcW w:w="4208" w:type="dxa"/>
           </w:tcPr>
           <w:p>
             <w:pPr>
@@ -383,7 +406,7 @@
                 <w:sz w:val="24"/>
                 <w:szCs w:val="24"/>
               </w:rPr>
-              <w:t>A Customer Electronic Payment is an Electronic Payment made by a Customer.</w:t>
+              <w:t>An Electronic Payment made by a Customer.</w:t>
             </w:r>
           </w:p>
         </w:tc>
@@ -399,15 +422,15 @@
               <w:spacing w:line="276" w:lineRule="auto"/>
               <w:rPr>
                 <w:rFonts w:ascii="Tw Cen MT" w:hAnsi="Tw Cen MT" w:cstheme="minorHAnsi"/>
-                <w:sz w:val="28"/>
-                <w:szCs w:val="28"/>
-              </w:rPr>
-            </w:pPr>
-            <w:r>
-              <w:rPr>
-                <w:rFonts w:ascii="Tw Cen MT" w:hAnsi="Tw Cen MT" w:cstheme="minorHAnsi"/>
-                <w:sz w:val="28"/>
-                <w:szCs w:val="28"/>
+                <w:sz w:val="24"/>
+                <w:szCs w:val="24"/>
+              </w:rPr>
+            </w:pPr>
+            <w:r>
+              <w:rPr>
+                <w:rFonts w:ascii="Tw Cen MT" w:hAnsi="Tw Cen MT" w:cstheme="minorHAnsi"/>
+                <w:sz w:val="24"/>
+                <w:szCs w:val="24"/>
               </w:rPr>
               <w:t>Customer Streaming Service Subscription (intermediate)</w:t>
             </w:r>
@@ -415,7 +438,7 @@
         </w:tc>
         <w:tc>
           <w:tcPr>
-            <w:tcW w:w="4675" w:type="dxa"/>
+            <w:tcW w:w="4208" w:type="dxa"/>
           </w:tcPr>
           <w:p>
             <w:pPr>
@@ -433,39 +456,15 @@
                 <w:sz w:val="24"/>
                 <w:szCs w:val="24"/>
               </w:rPr>
-              <w:t xml:space="preserve">A Customer Streaming Service Subscription is a Streaming Service Subscription </w:t>
-            </w:r>
-            <w:r>
-              <w:rPr>
-                <w:rFonts w:ascii="Tw Cen MT" w:hAnsi="Tw Cen MT" w:cstheme="minorHAnsi"/>
-                <w:sz w:val="24"/>
-                <w:szCs w:val="24"/>
-              </w:rPr>
-              <w:t>that</w:t>
-            </w:r>
-            <w:r>
-              <w:rPr>
-                <w:rFonts w:ascii="Tw Cen MT" w:hAnsi="Tw Cen MT" w:cstheme="minorHAnsi"/>
-                <w:sz w:val="24"/>
-                <w:szCs w:val="24"/>
-              </w:rPr>
-              <w:t xml:space="preserve"> a Customer</w:t>
-            </w:r>
-            <w:r>
-              <w:rPr>
-                <w:rFonts w:ascii="Tw Cen MT" w:hAnsi="Tw Cen MT" w:cstheme="minorHAnsi"/>
-                <w:sz w:val="24"/>
-                <w:szCs w:val="24"/>
-              </w:rPr>
-              <w:t xml:space="preserve"> has</w:t>
-            </w:r>
-            <w:r>
-              <w:rPr>
-                <w:rFonts w:ascii="Tw Cen MT" w:hAnsi="Tw Cen MT" w:cstheme="minorHAnsi"/>
-                <w:sz w:val="24"/>
-                <w:szCs w:val="24"/>
-              </w:rPr>
-              <w:t>.</w:t>
+              <w:t xml:space="preserve">A </w:t>
+            </w:r>
+            <w:r>
+              <w:rPr>
+                <w:rFonts w:ascii="Tw Cen MT" w:hAnsi="Tw Cen MT" w:cstheme="minorHAnsi"/>
+                <w:sz w:val="24"/>
+                <w:szCs w:val="24"/>
+              </w:rPr>
+              <w:t>Streaming Service Subscription that a Customer has.</w:t>
             </w:r>
           </w:p>
         </w:tc>
@@ -484,15 +483,15 @@
               <w:spacing w:line="276" w:lineRule="auto"/>
               <w:rPr>
                 <w:rFonts w:ascii="Tw Cen MT" w:hAnsi="Tw Cen MT" w:cstheme="minorHAnsi"/>
-                <w:sz w:val="28"/>
-                <w:szCs w:val="28"/>
-              </w:rPr>
-            </w:pPr>
-            <w:r>
-              <w:rPr>
-                <w:rFonts w:ascii="Tw Cen MT" w:hAnsi="Tw Cen MT" w:cstheme="minorHAnsi"/>
-                <w:sz w:val="28"/>
-                <w:szCs w:val="28"/>
+                <w:sz w:val="24"/>
+                <w:szCs w:val="24"/>
+              </w:rPr>
+            </w:pPr>
+            <w:r>
+              <w:rPr>
+                <w:rFonts w:ascii="Tw Cen MT" w:hAnsi="Tw Cen MT" w:cstheme="minorHAnsi"/>
+                <w:sz w:val="24"/>
+                <w:szCs w:val="24"/>
               </w:rPr>
               <w:t>Electronic Payment</w:t>
             </w:r>
@@ -500,7 +499,7 @@
         </w:tc>
         <w:tc>
           <w:tcPr>
-            <w:tcW w:w="4675" w:type="dxa"/>
+            <w:tcW w:w="4208" w:type="dxa"/>
           </w:tcPr>
           <w:p>
             <w:pPr>
@@ -518,7 +517,15 @@
                 <w:sz w:val="24"/>
                 <w:szCs w:val="24"/>
               </w:rPr>
-              <w:t>An Electronic Payment is a payment made electronically (online).</w:t>
+              <w:t xml:space="preserve">A </w:t>
+            </w:r>
+            <w:r>
+              <w:rPr>
+                <w:rFonts w:ascii="Tw Cen MT" w:hAnsi="Tw Cen MT" w:cstheme="minorHAnsi"/>
+                <w:sz w:val="24"/>
+                <w:szCs w:val="24"/>
+              </w:rPr>
+              <w:t>payment made electronically (online).</w:t>
             </w:r>
           </w:p>
         </w:tc>
@@ -534,15 +541,15 @@
               <w:spacing w:line="276" w:lineRule="auto"/>
               <w:rPr>
                 <w:rFonts w:ascii="Tw Cen MT" w:hAnsi="Tw Cen MT" w:cstheme="minorHAnsi"/>
-                <w:sz w:val="28"/>
-                <w:szCs w:val="28"/>
-              </w:rPr>
-            </w:pPr>
-            <w:r>
-              <w:rPr>
-                <w:rFonts w:ascii="Tw Cen MT" w:hAnsi="Tw Cen MT" w:cstheme="minorHAnsi"/>
-                <w:sz w:val="28"/>
-                <w:szCs w:val="28"/>
+                <w:sz w:val="24"/>
+                <w:szCs w:val="24"/>
+              </w:rPr>
+            </w:pPr>
+            <w:r>
+              <w:rPr>
+                <w:rFonts w:ascii="Tw Cen MT" w:hAnsi="Tw Cen MT" w:cstheme="minorHAnsi"/>
+                <w:sz w:val="24"/>
+                <w:szCs w:val="24"/>
               </w:rPr>
               <w:t>Electronic Payment Card</w:t>
             </w:r>
@@ -550,7 +557,7 @@
         </w:tc>
         <w:tc>
           <w:tcPr>
-            <w:tcW w:w="4675" w:type="dxa"/>
+            <w:tcW w:w="4208" w:type="dxa"/>
           </w:tcPr>
           <w:p>
             <w:pPr>
@@ -568,7 +575,15 @@
                 <w:sz w:val="24"/>
                 <w:szCs w:val="24"/>
               </w:rPr>
-              <w:t>An Electronic Payment Card is an Electronic Payment Type.</w:t>
+              <w:t>An</w:t>
+            </w:r>
+            <w:r>
+              <w:rPr>
+                <w:rFonts w:ascii="Tw Cen MT" w:hAnsi="Tw Cen MT" w:cstheme="minorHAnsi"/>
+                <w:sz w:val="24"/>
+                <w:szCs w:val="24"/>
+              </w:rPr>
+              <w:t xml:space="preserve"> Electronic Payment Type.</w:t>
             </w:r>
           </w:p>
         </w:tc>
@@ -587,15 +602,15 @@
               <w:spacing w:line="276" w:lineRule="auto"/>
               <w:rPr>
                 <w:rFonts w:ascii="Tw Cen MT" w:hAnsi="Tw Cen MT" w:cstheme="minorHAnsi"/>
-                <w:sz w:val="28"/>
-                <w:szCs w:val="28"/>
-              </w:rPr>
-            </w:pPr>
-            <w:r>
-              <w:rPr>
-                <w:rFonts w:ascii="Tw Cen MT" w:hAnsi="Tw Cen MT" w:cstheme="minorHAnsi"/>
-                <w:sz w:val="28"/>
-                <w:szCs w:val="28"/>
+                <w:sz w:val="24"/>
+                <w:szCs w:val="24"/>
+              </w:rPr>
+            </w:pPr>
+            <w:r>
+              <w:rPr>
+                <w:rFonts w:ascii="Tw Cen MT" w:hAnsi="Tw Cen MT" w:cstheme="minorHAnsi"/>
+                <w:sz w:val="24"/>
+                <w:szCs w:val="24"/>
               </w:rPr>
               <w:t>Electronic Payment Type</w:t>
             </w:r>
@@ -603,7 +618,7 @@
         </w:tc>
         <w:tc>
           <w:tcPr>
-            <w:tcW w:w="4675" w:type="dxa"/>
+            <w:tcW w:w="4208" w:type="dxa"/>
           </w:tcPr>
           <w:p>
             <w:pPr>
@@ -621,7 +636,15 @@
                 <w:sz w:val="24"/>
                 <w:szCs w:val="24"/>
               </w:rPr>
-              <w:t>An Electronic Payment Type is the way in which an Electronic Payment is made.</w:t>
+              <w:t>T</w:t>
+            </w:r>
+            <w:r>
+              <w:rPr>
+                <w:rFonts w:ascii="Tw Cen MT" w:hAnsi="Tw Cen MT" w:cstheme="minorHAnsi"/>
+                <w:sz w:val="24"/>
+                <w:szCs w:val="24"/>
+              </w:rPr>
+              <w:t>he way in which an Electronic Payment is made.</w:t>
             </w:r>
           </w:p>
         </w:tc>
@@ -637,15 +660,15 @@
               <w:spacing w:line="276" w:lineRule="auto"/>
               <w:rPr>
                 <w:rFonts w:ascii="Tw Cen MT" w:hAnsi="Tw Cen MT" w:cstheme="minorHAnsi"/>
-                <w:sz w:val="28"/>
-                <w:szCs w:val="28"/>
-              </w:rPr>
-            </w:pPr>
-            <w:r>
-              <w:rPr>
-                <w:rFonts w:ascii="Tw Cen MT" w:hAnsi="Tw Cen MT" w:cstheme="minorHAnsi"/>
-                <w:sz w:val="28"/>
-                <w:szCs w:val="28"/>
+                <w:sz w:val="24"/>
+                <w:szCs w:val="24"/>
+              </w:rPr>
+            </w:pPr>
+            <w:r>
+              <w:rPr>
+                <w:rFonts w:ascii="Tw Cen MT" w:hAnsi="Tw Cen MT" w:cstheme="minorHAnsi"/>
+                <w:sz w:val="24"/>
+                <w:szCs w:val="24"/>
               </w:rPr>
               <w:t>Gift Card</w:t>
             </w:r>
@@ -653,7 +676,7 @@
         </w:tc>
         <w:tc>
           <w:tcPr>
-            <w:tcW w:w="4675" w:type="dxa"/>
+            <w:tcW w:w="4208" w:type="dxa"/>
           </w:tcPr>
           <w:p>
             <w:pPr>
@@ -671,7 +694,15 @@
                 <w:sz w:val="24"/>
                 <w:szCs w:val="24"/>
               </w:rPr>
-              <w:t>A Gift Card is a prepaid Electronic Payment Card given as a gift.</w:t>
+              <w:t>A</w:t>
+            </w:r>
+            <w:r>
+              <w:rPr>
+                <w:rFonts w:ascii="Tw Cen MT" w:hAnsi="Tw Cen MT" w:cstheme="minorHAnsi"/>
+                <w:sz w:val="24"/>
+                <w:szCs w:val="24"/>
+              </w:rPr>
+              <w:t xml:space="preserve"> prepaid Electronic Payment Card given as a gift.</w:t>
             </w:r>
           </w:p>
         </w:tc>
@@ -690,15 +721,15 @@
               <w:spacing w:line="276" w:lineRule="auto"/>
               <w:rPr>
                 <w:rFonts w:ascii="Tw Cen MT" w:hAnsi="Tw Cen MT" w:cstheme="minorHAnsi"/>
-                <w:sz w:val="28"/>
-                <w:szCs w:val="28"/>
-              </w:rPr>
-            </w:pPr>
-            <w:r>
-              <w:rPr>
-                <w:rFonts w:ascii="Tw Cen MT" w:hAnsi="Tw Cen MT" w:cstheme="minorHAnsi"/>
-                <w:sz w:val="28"/>
-                <w:szCs w:val="28"/>
+                <w:sz w:val="24"/>
+                <w:szCs w:val="24"/>
+              </w:rPr>
+            </w:pPr>
+            <w:r>
+              <w:rPr>
+                <w:rFonts w:ascii="Tw Cen MT" w:hAnsi="Tw Cen MT" w:cstheme="minorHAnsi"/>
+                <w:sz w:val="24"/>
+                <w:szCs w:val="24"/>
               </w:rPr>
               <w:t>Movie</w:t>
             </w:r>
@@ -706,7 +737,7 @@
         </w:tc>
         <w:tc>
           <w:tcPr>
-            <w:tcW w:w="4675" w:type="dxa"/>
+            <w:tcW w:w="4208" w:type="dxa"/>
           </w:tcPr>
           <w:p>
             <w:pPr>
@@ -724,7 +755,15 @@
                 <w:sz w:val="24"/>
                 <w:szCs w:val="24"/>
               </w:rPr>
-              <w:t>A Movie is a video that is streamed from a Streaming Service.</w:t>
+              <w:t xml:space="preserve">A </w:t>
+            </w:r>
+            <w:r>
+              <w:rPr>
+                <w:rFonts w:ascii="Tw Cen MT" w:hAnsi="Tw Cen MT" w:cstheme="minorHAnsi"/>
+                <w:sz w:val="24"/>
+                <w:szCs w:val="24"/>
+              </w:rPr>
+              <w:t>video that is streamed from a Streaming Service.</w:t>
             </w:r>
           </w:p>
         </w:tc>
@@ -740,15 +779,15 @@
               <w:spacing w:line="276" w:lineRule="auto"/>
               <w:rPr>
                 <w:rFonts w:ascii="Tw Cen MT" w:hAnsi="Tw Cen MT" w:cstheme="minorHAnsi"/>
-                <w:sz w:val="28"/>
-                <w:szCs w:val="28"/>
-              </w:rPr>
-            </w:pPr>
-            <w:r>
-              <w:rPr>
-                <w:rFonts w:ascii="Tw Cen MT" w:hAnsi="Tw Cen MT" w:cstheme="minorHAnsi"/>
-                <w:sz w:val="28"/>
-                <w:szCs w:val="28"/>
+                <w:sz w:val="24"/>
+                <w:szCs w:val="24"/>
+              </w:rPr>
+            </w:pPr>
+            <w:r>
+              <w:rPr>
+                <w:rFonts w:ascii="Tw Cen MT" w:hAnsi="Tw Cen MT" w:cstheme="minorHAnsi"/>
+                <w:sz w:val="24"/>
+                <w:szCs w:val="24"/>
               </w:rPr>
               <w:t>Movie Customer Streaming Service Subscription (intermediate)</w:t>
             </w:r>
@@ -756,7 +795,7 @@
         </w:tc>
         <w:tc>
           <w:tcPr>
-            <w:tcW w:w="4675" w:type="dxa"/>
+            <w:tcW w:w="4208" w:type="dxa"/>
           </w:tcPr>
           <w:p>
             <w:pPr>
@@ -774,7 +813,15 @@
                 <w:sz w:val="24"/>
                 <w:szCs w:val="24"/>
               </w:rPr>
-              <w:t>A Movie Customer Streaming Service Subscription Copy is a single Movie that is available from a Customer’s Streaming Service Subscription.</w:t>
+              <w:t>A</w:t>
+            </w:r>
+            <w:r>
+              <w:rPr>
+                <w:rFonts w:ascii="Tw Cen MT" w:hAnsi="Tw Cen MT" w:cstheme="minorHAnsi"/>
+                <w:sz w:val="24"/>
+                <w:szCs w:val="24"/>
+              </w:rPr>
+              <w:t xml:space="preserve"> single Movie that is available from a Customer’s Streaming Service Subscription.</w:t>
             </w:r>
           </w:p>
         </w:tc>
@@ -793,15 +840,15 @@
               <w:spacing w:line="276" w:lineRule="auto"/>
               <w:rPr>
                 <w:rFonts w:ascii="Tw Cen MT" w:hAnsi="Tw Cen MT" w:cstheme="minorHAnsi"/>
-                <w:sz w:val="28"/>
-                <w:szCs w:val="28"/>
-              </w:rPr>
-            </w:pPr>
-            <w:r>
-              <w:rPr>
-                <w:rFonts w:ascii="Tw Cen MT" w:hAnsi="Tw Cen MT" w:cstheme="minorHAnsi"/>
-                <w:sz w:val="28"/>
-                <w:szCs w:val="28"/>
+                <w:sz w:val="24"/>
+                <w:szCs w:val="24"/>
+              </w:rPr>
+            </w:pPr>
+            <w:r>
+              <w:rPr>
+                <w:rFonts w:ascii="Tw Cen MT" w:hAnsi="Tw Cen MT" w:cstheme="minorHAnsi"/>
+                <w:sz w:val="24"/>
+                <w:szCs w:val="24"/>
               </w:rPr>
               <w:t>Movie Star (intermediate)</w:t>
             </w:r>
@@ -809,7 +856,7 @@
         </w:tc>
         <w:tc>
           <w:tcPr>
-            <w:tcW w:w="4675" w:type="dxa"/>
+            <w:tcW w:w="4208" w:type="dxa"/>
           </w:tcPr>
           <w:p>
             <w:pPr>
@@ -827,23 +874,7 @@
                 <w:sz w:val="24"/>
                 <w:szCs w:val="24"/>
               </w:rPr>
-              <w:t xml:space="preserve">A Movie Star is a Star who acts in a </w:t>
-            </w:r>
-            <w:r>
-              <w:rPr>
-                <w:rFonts w:ascii="Tw Cen MT" w:hAnsi="Tw Cen MT" w:cstheme="minorHAnsi"/>
-                <w:sz w:val="24"/>
-                <w:szCs w:val="24"/>
-              </w:rPr>
-              <w:t>M</w:t>
-            </w:r>
-            <w:r>
-              <w:rPr>
-                <w:rFonts w:ascii="Tw Cen MT" w:hAnsi="Tw Cen MT" w:cstheme="minorHAnsi"/>
-                <w:sz w:val="24"/>
-                <w:szCs w:val="24"/>
-              </w:rPr>
-              <w:t>ovie.</w:t>
+              <w:t>A Star who acts in a Movie.</w:t>
             </w:r>
           </w:p>
         </w:tc>
@@ -859,15 +890,15 @@
               <w:spacing w:line="276" w:lineRule="auto"/>
               <w:rPr>
                 <w:rFonts w:ascii="Tw Cen MT" w:hAnsi="Tw Cen MT" w:cstheme="minorHAnsi"/>
-                <w:sz w:val="28"/>
-                <w:szCs w:val="28"/>
-              </w:rPr>
-            </w:pPr>
-            <w:r>
-              <w:rPr>
-                <w:rFonts w:ascii="Tw Cen MT" w:hAnsi="Tw Cen MT" w:cstheme="minorHAnsi"/>
-                <w:sz w:val="28"/>
-                <w:szCs w:val="28"/>
+                <w:sz w:val="24"/>
+                <w:szCs w:val="24"/>
+              </w:rPr>
+            </w:pPr>
+            <w:r>
+              <w:rPr>
+                <w:rFonts w:ascii="Tw Cen MT" w:hAnsi="Tw Cen MT" w:cstheme="minorHAnsi"/>
+                <w:sz w:val="24"/>
+                <w:szCs w:val="24"/>
               </w:rPr>
               <w:t>Person</w:t>
             </w:r>
@@ -875,7 +906,7 @@
         </w:tc>
         <w:tc>
           <w:tcPr>
-            <w:tcW w:w="4675" w:type="dxa"/>
+            <w:tcW w:w="4208" w:type="dxa"/>
           </w:tcPr>
           <w:p>
             <w:pPr>
@@ -893,7 +924,15 @@
                 <w:sz w:val="24"/>
                 <w:szCs w:val="24"/>
               </w:rPr>
-              <w:t>A Person is single human being.</w:t>
+              <w:t>A</w:t>
+            </w:r>
+            <w:r>
+              <w:rPr>
+                <w:rFonts w:ascii="Tw Cen MT" w:hAnsi="Tw Cen MT" w:cstheme="minorHAnsi"/>
+                <w:sz w:val="24"/>
+                <w:szCs w:val="24"/>
+              </w:rPr>
+              <w:t xml:space="preserve"> single human being.</w:t>
             </w:r>
           </w:p>
         </w:tc>
@@ -912,15 +951,15 @@
               <w:spacing w:line="276" w:lineRule="auto"/>
               <w:rPr>
                 <w:rFonts w:ascii="Tw Cen MT" w:hAnsi="Tw Cen MT" w:cstheme="minorHAnsi"/>
-                <w:sz w:val="28"/>
-                <w:szCs w:val="28"/>
-              </w:rPr>
-            </w:pPr>
-            <w:r>
-              <w:rPr>
-                <w:rFonts w:ascii="Tw Cen MT" w:hAnsi="Tw Cen MT" w:cstheme="minorHAnsi"/>
-                <w:sz w:val="28"/>
-                <w:szCs w:val="28"/>
+                <w:sz w:val="24"/>
+                <w:szCs w:val="24"/>
+              </w:rPr>
+            </w:pPr>
+            <w:r>
+              <w:rPr>
+                <w:rFonts w:ascii="Tw Cen MT" w:hAnsi="Tw Cen MT" w:cstheme="minorHAnsi"/>
+                <w:sz w:val="24"/>
+                <w:szCs w:val="24"/>
               </w:rPr>
               <w:t>Star</w:t>
             </w:r>
@@ -928,7 +967,7 @@
         </w:tc>
         <w:tc>
           <w:tcPr>
-            <w:tcW w:w="4675" w:type="dxa"/>
+            <w:tcW w:w="4208" w:type="dxa"/>
           </w:tcPr>
           <w:p>
             <w:pPr>
@@ -946,7 +985,15 @@
                 <w:sz w:val="24"/>
                 <w:szCs w:val="24"/>
               </w:rPr>
-              <w:t>A Star is a famous Person who acts.</w:t>
+              <w:t>A</w:t>
+            </w:r>
+            <w:r>
+              <w:rPr>
+                <w:rFonts w:ascii="Tw Cen MT" w:hAnsi="Tw Cen MT" w:cstheme="minorHAnsi"/>
+                <w:sz w:val="24"/>
+                <w:szCs w:val="24"/>
+              </w:rPr>
+              <w:t xml:space="preserve"> famous Person who acts.</w:t>
             </w:r>
           </w:p>
         </w:tc>
@@ -962,15 +1009,15 @@
               <w:spacing w:line="276" w:lineRule="auto"/>
               <w:rPr>
                 <w:rFonts w:ascii="Tw Cen MT" w:hAnsi="Tw Cen MT" w:cstheme="minorHAnsi"/>
-                <w:sz w:val="28"/>
-                <w:szCs w:val="28"/>
-              </w:rPr>
-            </w:pPr>
-            <w:r>
-              <w:rPr>
-                <w:rFonts w:ascii="Tw Cen MT" w:hAnsi="Tw Cen MT" w:cstheme="minorHAnsi"/>
-                <w:sz w:val="28"/>
-                <w:szCs w:val="28"/>
+                <w:sz w:val="24"/>
+                <w:szCs w:val="24"/>
+              </w:rPr>
+            </w:pPr>
+            <w:r>
+              <w:rPr>
+                <w:rFonts w:ascii="Tw Cen MT" w:hAnsi="Tw Cen MT" w:cstheme="minorHAnsi"/>
+                <w:sz w:val="24"/>
+                <w:szCs w:val="24"/>
               </w:rPr>
               <w:t>Streaming Service</w:t>
             </w:r>
@@ -978,7 +1025,7 @@
         </w:tc>
         <w:tc>
           <w:tcPr>
-            <w:tcW w:w="4675" w:type="dxa"/>
+            <w:tcW w:w="4208" w:type="dxa"/>
           </w:tcPr>
           <w:p>
             <w:pPr>
@@ -996,7 +1043,7 @@
                 <w:sz w:val="24"/>
                 <w:szCs w:val="24"/>
               </w:rPr>
-              <w:t>A Streaming Service is a service that streams Movies over the internet.</w:t>
+              <w:t>A service that streams Movies over the internet.</w:t>
             </w:r>
           </w:p>
         </w:tc>
@@ -1015,15 +1062,15 @@
               <w:spacing w:line="276" w:lineRule="auto"/>
               <w:rPr>
                 <w:rFonts w:ascii="Tw Cen MT" w:hAnsi="Tw Cen MT" w:cstheme="minorHAnsi"/>
-                <w:sz w:val="28"/>
-                <w:szCs w:val="28"/>
-              </w:rPr>
-            </w:pPr>
-            <w:r>
-              <w:rPr>
-                <w:rFonts w:ascii="Tw Cen MT" w:hAnsi="Tw Cen MT" w:cstheme="minorHAnsi"/>
-                <w:sz w:val="28"/>
-                <w:szCs w:val="28"/>
+                <w:sz w:val="24"/>
+                <w:szCs w:val="24"/>
+              </w:rPr>
+            </w:pPr>
+            <w:r>
+              <w:rPr>
+                <w:rFonts w:ascii="Tw Cen MT" w:hAnsi="Tw Cen MT" w:cstheme="minorHAnsi"/>
+                <w:sz w:val="24"/>
+                <w:szCs w:val="24"/>
               </w:rPr>
               <w:t>Streaming Service Subscription</w:t>
             </w:r>
@@ -1031,7 +1078,7 @@
         </w:tc>
         <w:tc>
           <w:tcPr>
-            <w:tcW w:w="4675" w:type="dxa"/>
+            <w:tcW w:w="4208" w:type="dxa"/>
           </w:tcPr>
           <w:p>
             <w:pPr>
@@ -1049,7 +1096,15 @@
                 <w:sz w:val="24"/>
                 <w:szCs w:val="24"/>
               </w:rPr>
-              <w:t>A Streaming Service Subscription is a subscription to a Streaming Service.</w:t>
+              <w:t xml:space="preserve">A </w:t>
+            </w:r>
+            <w:r>
+              <w:rPr>
+                <w:rFonts w:ascii="Tw Cen MT" w:hAnsi="Tw Cen MT" w:cstheme="minorHAnsi"/>
+                <w:sz w:val="24"/>
+                <w:szCs w:val="24"/>
+              </w:rPr>
+              <w:t>subscription to a Streaming Service.</w:t>
             </w:r>
           </w:p>
         </w:tc>
@@ -1094,7 +1149,7 @@
           <w:sz w:val="24"/>
           <w:szCs w:val="24"/>
         </w:rPr>
-        <w:t>scripted out</w:t>
+        <w:t xml:space="preserve">scripted </w:t>
       </w:r>
       <w:r>
         <w:rPr>
@@ -1102,7 +1157,7 @@
           <w:sz w:val="24"/>
           <w:szCs w:val="24"/>
         </w:rPr>
-        <w:t xml:space="preserve"> here before being ported </w:t>
+        <w:t xml:space="preserve">here before being ported </w:t>
       </w:r>
       <w:r>
         <w:rPr>
@@ -1142,7 +1197,31 @@
           <w:sz w:val="24"/>
           <w:szCs w:val="24"/>
         </w:rPr>
-        <w:t>; although,</w:t>
+        <w:t>.</w:t>
+      </w:r>
+      <w:r>
+        <w:rPr>
+          <w:rFonts w:ascii="Tw Cen MT" w:hAnsi="Tw Cen MT" w:cstheme="minorHAnsi"/>
+          <w:sz w:val="24"/>
+          <w:szCs w:val="24"/>
+        </w:rPr>
+        <w:t xml:space="preserve"> </w:t>
+      </w:r>
+      <w:r>
+        <w:rPr>
+          <w:rFonts w:ascii="Tw Cen MT" w:hAnsi="Tw Cen MT" w:cstheme="minorHAnsi"/>
+          <w:sz w:val="24"/>
+          <w:szCs w:val="24"/>
+        </w:rPr>
+        <w:t>A</w:t>
+      </w:r>
+      <w:r>
+        <w:rPr>
+          <w:rFonts w:ascii="Tw Cen MT" w:hAnsi="Tw Cen MT" w:cstheme="minorHAnsi"/>
+          <w:sz w:val="24"/>
+          <w:szCs w:val="24"/>
+        </w:rPr>
+        <w:t>lthough,</w:t>
       </w:r>
       <w:r>
         <w:rPr>
@@ -1166,7 +1245,39 @@
           <w:sz w:val="24"/>
           <w:szCs w:val="24"/>
         </w:rPr>
-        <w:t>as iterative. As my model evolved, I edited this document to include more objects</w:t>
+        <w:t>as iterative</w:t>
+      </w:r>
+      <w:r>
+        <w:rPr>
+          <w:rFonts w:ascii="Tw Cen MT" w:hAnsi="Tw Cen MT" w:cstheme="minorHAnsi"/>
+          <w:sz w:val="24"/>
+          <w:szCs w:val="24"/>
+        </w:rPr>
+        <w:t>:</w:t>
+      </w:r>
+      <w:r>
+        <w:rPr>
+          <w:rFonts w:ascii="Tw Cen MT" w:hAnsi="Tw Cen MT" w:cstheme="minorHAnsi"/>
+          <w:sz w:val="24"/>
+          <w:szCs w:val="24"/>
+        </w:rPr>
+        <w:t xml:space="preserve"> </w:t>
+      </w:r>
+      <w:r>
+        <w:rPr>
+          <w:rFonts w:ascii="Tw Cen MT" w:hAnsi="Tw Cen MT" w:cstheme="minorHAnsi"/>
+          <w:sz w:val="24"/>
+          <w:szCs w:val="24"/>
+        </w:rPr>
+        <w:t>a</w:t>
+      </w:r>
+      <w:r>
+        <w:rPr>
+          <w:rFonts w:ascii="Tw Cen MT" w:hAnsi="Tw Cen MT" w:cstheme="minorHAnsi"/>
+          <w:sz w:val="24"/>
+          <w:szCs w:val="24"/>
+        </w:rPr>
+        <w:t>s my model evolved, I edited this document to include more objects</w:t>
       </w:r>
       <w:r>
         <w:rPr>
@@ -1190,7 +1301,39 @@
           <w:sz w:val="24"/>
           <w:szCs w:val="24"/>
         </w:rPr>
-        <w:t xml:space="preserve"> Thus, I have uploaded both the Word document and PDF to demonstrate this back and forth between changes and publishing.</w:t>
+        <w:t xml:space="preserve"> Thus, I have uploaded both the Word </w:t>
+      </w:r>
+      <w:r>
+        <w:rPr>
+          <w:rFonts w:ascii="Tw Cen MT" w:hAnsi="Tw Cen MT" w:cstheme="minorHAnsi"/>
+          <w:sz w:val="24"/>
+          <w:szCs w:val="24"/>
+        </w:rPr>
+        <w:t>file</w:t>
+      </w:r>
+      <w:r>
+        <w:rPr>
+          <w:rFonts w:ascii="Tw Cen MT" w:hAnsi="Tw Cen MT" w:cstheme="minorHAnsi"/>
+          <w:sz w:val="24"/>
+          <w:szCs w:val="24"/>
+        </w:rPr>
+        <w:t xml:space="preserve"> and PDF to demonstrate this back and forth between </w:t>
+      </w:r>
+      <w:r>
+        <w:rPr>
+          <w:rFonts w:ascii="Tw Cen MT" w:hAnsi="Tw Cen MT" w:cstheme="minorHAnsi"/>
+          <w:sz w:val="24"/>
+          <w:szCs w:val="24"/>
+        </w:rPr>
+        <w:t>revisions</w:t>
+      </w:r>
+      <w:r>
+        <w:rPr>
+          <w:rFonts w:ascii="Tw Cen MT" w:hAnsi="Tw Cen MT" w:cstheme="minorHAnsi"/>
+          <w:sz w:val="24"/>
+          <w:szCs w:val="24"/>
+        </w:rPr>
+        <w:t xml:space="preserve"> and publishing.</w:t>
       </w:r>
     </w:p>
     <w:sectPr>
@@ -1198,6 +1341,12 @@
       <w:footerReference w:type="default" r:id="rId8"/>
       <w:pgSz w:w="12240" w:h="15840"/>
       <w:pgMar w:top="1440" w:right="1440" w:bottom="1440" w:left="1440" w:header="720" w:footer="720" w:gutter="0"/>
+      <w:pgBorders w:offsetFrom="page">
+        <w:top w:val="single" w:sz="4" w:space="24" w:color="auto"/>
+        <w:left w:val="single" w:sz="4" w:space="24" w:color="auto"/>
+        <w:bottom w:val="single" w:sz="4" w:space="24" w:color="auto"/>
+        <w:right w:val="single" w:sz="4" w:space="24" w:color="auto"/>
+      </w:pgBorders>
       <w:cols w:space="720"/>
       <w:docGrid w:linePitch="360"/>
     </w:sectPr>
@@ -1236,6 +1385,7 @@
     <w:pPr>
       <w:pStyle w:val="Footer"/>
       <w:rPr>
+        <w:rFonts w:ascii="Tw Cen MT" w:hAnsi="Tw Cen MT"/>
         <w:b/>
         <w:bCs/>
       </w:rPr>
@@ -1245,12 +1395,14 @@
     <w:pPr>
       <w:pStyle w:val="Footer"/>
       <w:rPr>
+        <w:rFonts w:ascii="Tw Cen MT" w:hAnsi="Tw Cen MT"/>
         <w:b/>
         <w:bCs/>
       </w:rPr>
     </w:pPr>
     <w:r>
       <w:rPr>
+        <w:rFonts w:ascii="Tw Cen MT" w:hAnsi="Tw Cen MT"/>
         <w:b/>
         <w:bCs/>
       </w:rPr>
@@ -1258,27 +1410,38 @@
     </w:r>
     <w:r>
       <w:rPr>
+        <w:rFonts w:ascii="Tw Cen MT" w:hAnsi="Tw Cen MT"/>
         <w:b/>
         <w:bCs/>
       </w:rPr>
       <w:tab/>
-      <w:t xml:space="preserve">                                                                                            Date: September 24, 2022</w:t>
+      <w:t xml:space="preserve">                                                                              Date: September 24, 2022</w:t>
     </w:r>
   </w:p>
   <w:p>
     <w:pPr>
       <w:pStyle w:val="Footer"/>
       <w:rPr>
+        <w:rFonts w:ascii="Tw Cen MT" w:hAnsi="Tw Cen MT"/>
         <w:b/>
         <w:bCs/>
       </w:rPr>
     </w:pPr>
     <w:r>
       <w:rPr>
+        <w:rFonts w:ascii="Tw Cen MT" w:hAnsi="Tw Cen MT"/>
         <w:b/>
         <w:bCs/>
       </w:rPr>
-      <w:t>https://github.com/gaja9141/ghStudentModelsRepository/tree/main/Project%201/</w:t>
+      <w:t>https://github.com/gaja9141/ghStudentModelsRepository/blob/main/Project%201/Plans/Business%20Object%20(Entity)%20Definitions.</w:t>
+    </w:r>
+    <w:r>
+      <w:rPr>
+        <w:rFonts w:ascii="Tw Cen MT" w:hAnsi="Tw Cen MT"/>
+        <w:b/>
+        <w:bCs/>
+      </w:rPr>
+      <w:t>docx</w:t>
     </w:r>
   </w:p>
 </w:ftr>
@@ -1388,7 +1551,6 @@
                             <w:rPr>
                               <w:rFonts w:ascii="Tw Cen MT" w:hAnsi="Tw Cen MT"/>
                               <w:caps/>
-                              <w:color w:val="FFFFFF" w:themeColor="background1"/>
                               <w:sz w:val="24"/>
                               <w:szCs w:val="24"/>
                             </w:rPr>
@@ -1410,7 +1572,6 @@
                                 <w:rPr>
                                   <w:rFonts w:ascii="Tw Cen MT" w:hAnsi="Tw Cen MT"/>
                                   <w:caps/>
-                                  <w:color w:val="FFFFFF" w:themeColor="background1"/>
                                   <w:sz w:val="24"/>
                                   <w:szCs w:val="24"/>
                                 </w:rPr>
@@ -1419,7 +1580,6 @@
                                 <w:rPr>
                                   <w:rFonts w:ascii="Tw Cen MT" w:hAnsi="Tw Cen MT"/>
                                   <w:caps/>
-                                  <w:color w:val="FFFFFF" w:themeColor="background1"/>
                                   <w:sz w:val="24"/>
                                   <w:szCs w:val="24"/>
                                 </w:rPr>
@@ -1429,7 +1589,6 @@
                                 <w:rPr>
                                   <w:rFonts w:ascii="Tw Cen MT" w:hAnsi="Tw Cen MT"/>
                                   <w:caps/>
-                                  <w:color w:val="FFFFFF" w:themeColor="background1"/>
                                   <w:sz w:val="24"/>
                                   <w:szCs w:val="24"/>
                                 </w:rPr>
@@ -1468,7 +1627,6 @@
                       <w:rPr>
                         <w:rFonts w:ascii="Tw Cen MT" w:hAnsi="Tw Cen MT"/>
                         <w:caps/>
-                        <w:color w:val="FFFFFF" w:themeColor="background1"/>
                         <w:sz w:val="24"/>
                         <w:szCs w:val="24"/>
                       </w:rPr>
@@ -1490,7 +1648,6 @@
                           <w:rPr>
                             <w:rFonts w:ascii="Tw Cen MT" w:hAnsi="Tw Cen MT"/>
                             <w:caps/>
-                            <w:color w:val="FFFFFF" w:themeColor="background1"/>
                             <w:sz w:val="24"/>
                             <w:szCs w:val="24"/>
                           </w:rPr>
@@ -1499,7 +1656,6 @@
                           <w:rPr>
                             <w:rFonts w:ascii="Tw Cen MT" w:hAnsi="Tw Cen MT"/>
                             <w:caps/>
-                            <w:color w:val="FFFFFF" w:themeColor="background1"/>
                             <w:sz w:val="24"/>
                             <w:szCs w:val="24"/>
                           </w:rPr>
@@ -1509,7 +1665,6 @@
                           <w:rPr>
                             <w:rFonts w:ascii="Tw Cen MT" w:hAnsi="Tw Cen MT"/>
                             <w:caps/>
-                            <w:color w:val="FFFFFF" w:themeColor="background1"/>
                             <w:sz w:val="24"/>
                             <w:szCs w:val="24"/>
                           </w:rPr>

</xml_diff>